<commit_message>
feat: code restructuring and config files addition
</commit_message>
<xml_diff>
--- a/docs/Functional_Specification_Document.docx
+++ b/docs/Functional_Specification_Document.docx
@@ -75,19 +75,11 @@
       </w:r>
     </w:p>
     <w:p>
-      <w:pPr>
-        <w:spacing w:after="240"/>
-      </w:pPr>
-      <w:r>
-        <w:br/>
-      </w:r>
-    </w:p>
-    <w:p>
       <w:r>
         <w:rPr>
           <w:noProof/>
         </w:rPr>
-        <w:pict w14:anchorId="76016ABF">
+        <w:pict w14:anchorId="35D79932">
           <v:rect id="_x0000_i1037" alt="" style="width:451.3pt;height:.05pt;mso-width-percent:0;mso-height-percent:0;mso-width-percent:0;mso-height-percent:0" o:hralign="center" o:hrstd="t" o:hr="t" fillcolor="#a0a0a0" stroked="f"/>
         </w:pict>
       </w:r>
@@ -102,10 +94,41 @@
           <w:b/>
           <w:sz w:val="34"/>
           <w:szCs w:val="34"/>
+          <w:highlight w:val="yellow"/>
         </w:rPr>
       </w:pPr>
       <w:bookmarkStart w:id="3" w:name="_c75otc272p6q" w:colFirst="0" w:colLast="0"/>
       <w:bookmarkEnd w:id="3"/>
+      <w:r>
+        <w:rPr>
+          <w:b/>
+          <w:sz w:val="34"/>
+          <w:szCs w:val="34"/>
+          <w:highlight w:val="yellow"/>
+        </w:rPr>
+        <w:t>Initial Remarks</w:t>
+      </w:r>
+    </w:p>
+    <w:p>
+      <w:r>
+        <w:rPr>
+          <w:highlight w:val="yellow"/>
+        </w:rPr>
+        <w:t>To my understanding, this is more of an orchestration project than a model architecture project (most of the research in Pakistan focuses on model architecture in isolation, not on a comprehensively orchestrated solution). The four modules are supposed to be operating together, and each of them is also about putting relevant components together, and shall be treated as such..</w:t>
+      </w:r>
+    </w:p>
+    <w:p>
+      <w:pPr>
+        <w:pStyle w:val="Heading2"/>
+        <w:keepNext w:val="0"/>
+        <w:keepLines w:val="0"/>
+        <w:spacing w:after="80"/>
+        <w:rPr>
+          <w:b/>
+          <w:sz w:val="34"/>
+          <w:szCs w:val="34"/>
+        </w:rPr>
+      </w:pPr>
       <w:r>
         <w:rPr>
           <w:b/>
@@ -240,7 +263,7 @@
         <w:rPr>
           <w:noProof/>
         </w:rPr>
-        <w:pict w14:anchorId="5061BBAA">
+        <w:pict w14:anchorId="5700B259">
           <v:rect id="_x0000_i1036" alt="" style="width:451.3pt;height:.05pt;mso-width-percent:0;mso-height-percent:0;mso-width-percent:0;mso-height-percent:0" o:hralign="center" o:hrstd="t" o:hr="t" fillcolor="#a0a0a0" stroked="f"/>
         </w:pict>
       </w:r>
@@ -259,32 +282,6 @@
       </w:pPr>
       <w:bookmarkStart w:id="4" w:name="_mr4asv1asibh" w:colFirst="0" w:colLast="0"/>
       <w:bookmarkEnd w:id="4"/>
-    </w:p>
-    <w:p>
-      <w:pPr>
-        <w:pStyle w:val="Heading2"/>
-        <w:keepNext w:val="0"/>
-        <w:keepLines w:val="0"/>
-        <w:spacing w:after="80"/>
-        <w:rPr>
-          <w:b/>
-          <w:sz w:val="34"/>
-          <w:szCs w:val="34"/>
-        </w:rPr>
-      </w:pPr>
-    </w:p>
-    <w:p>
-      <w:pPr>
-        <w:pStyle w:val="Heading2"/>
-        <w:keepNext w:val="0"/>
-        <w:keepLines w:val="0"/>
-        <w:spacing w:after="80"/>
-        <w:rPr>
-          <w:b/>
-          <w:sz w:val="34"/>
-          <w:szCs w:val="34"/>
-        </w:rPr>
-      </w:pPr>
     </w:p>
     <w:p>
       <w:pPr>
@@ -632,6 +629,17 @@
               <w:t>Establish a continuous self-evolution feedback loop integrating all modules with unified orchestration and evaluation.</w:t>
             </w:r>
           </w:p>
+          <w:p>
+            <w:r>
+              <w:rPr>
+                <w:highlight w:val="yellow"/>
+              </w:rPr>
+              <w:t>G6 Establish interface for the solution</w:t>
+            </w:r>
+            <w:r>
+              <w:t xml:space="preserve"> (conditional)</w:t>
+            </w:r>
+          </w:p>
         </w:tc>
       </w:tr>
     </w:tbl>
@@ -640,7 +648,7 @@
         <w:rPr>
           <w:noProof/>
         </w:rPr>
-        <w:pict w14:anchorId="5B8B2C63">
+        <w:pict w14:anchorId="1E4A47FA">
           <v:rect id="_x0000_i1035" alt="" style="width:451.3pt;height:.05pt;mso-width-percent:0;mso-height-percent:0;mso-width-percent:0;mso-height-percent:0" o:hralign="center" o:hrstd="t" o:hr="t" fillcolor="#a0a0a0" stroked="f"/>
         </w:pict>
       </w:r>
@@ -719,6 +727,22 @@
         </w:rPr>
         <w:t>Functional Requirements:</w:t>
       </w:r>
+    </w:p>
+    <w:p>
+      <w:pPr>
+        <w:spacing w:before="240" w:after="240"/>
+        <w:rPr>
+          <w:b/>
+        </w:rPr>
+      </w:pPr>
+    </w:p>
+    <w:p>
+      <w:pPr>
+        <w:spacing w:before="240" w:after="240"/>
+        <w:rPr>
+          <w:b/>
+        </w:rPr>
+      </w:pPr>
     </w:p>
     <w:tbl>
       <w:tblPr>
@@ -1067,6 +1091,7 @@
           </w:tcPr>
           <w:p>
             <w:r>
+              <w:lastRenderedPageBreak/>
               <w:t>ARL-3</w:t>
             </w:r>
           </w:p>
@@ -1160,7 +1185,6 @@
           </w:tcPr>
           <w:p>
             <w:r>
-              <w:lastRenderedPageBreak/>
               <w:t>ARL-4</w:t>
             </w:r>
           </w:p>
@@ -1258,7 +1282,7 @@
         <w:rPr>
           <w:noProof/>
         </w:rPr>
-        <w:pict w14:anchorId="6FEC528E">
+        <w:pict w14:anchorId="30E437D3">
           <v:rect id="_x0000_i1034" alt="" style="width:451.3pt;height:.05pt;mso-width-percent:0;mso-height-percent:0;mso-width-percent:0;mso-height-percent:0" o:hralign="center" o:hrstd="t" o:hr="t" fillcolor="#a0a0a0" stroked="f"/>
         </w:pict>
       </w:r>
@@ -1852,7 +1876,7 @@
         <w:rPr>
           <w:noProof/>
         </w:rPr>
-        <w:pict w14:anchorId="4AE76FC5">
+        <w:pict w14:anchorId="3CA62614">
           <v:rect id="_x0000_i1033" alt="" style="width:451.3pt;height:.05pt;mso-width-percent:0;mso-height-percent:0;mso-width-percent:0;mso-height-percent:0" o:hralign="center" o:hrstd="t" o:hr="t" fillcolor="#a0a0a0" stroked="f"/>
         </w:pict>
       </w:r>
@@ -1959,6 +1983,7 @@
               <w:rPr>
                 <w:b/>
               </w:rPr>
+              <w:lastRenderedPageBreak/>
               <w:t>ID</w:t>
             </w:r>
           </w:p>
@@ -2070,7 +2095,6 @@
           </w:tcPr>
           <w:p>
             <w:r>
-              <w:lastRenderedPageBreak/>
               <w:t>AFT-1</w:t>
             </w:r>
           </w:p>
@@ -2447,7 +2471,7 @@
         <w:rPr>
           <w:noProof/>
         </w:rPr>
-        <w:pict w14:anchorId="7DD8EC28">
+        <w:pict w14:anchorId="06461707">
           <v:rect id="_x0000_i1032" alt="" style="width:451.3pt;height:.05pt;mso-width-percent:0;mso-height-percent:0;mso-width-percent:0;mso-height-percent:0" o:hralign="center" o:hrstd="t" o:hr="t" fillcolor="#a0a0a0" stroked="f"/>
         </w:pict>
       </w:r>
@@ -3024,6 +3048,7 @@
         <w:rPr>
           <w:b/>
         </w:rPr>
+        <w:lastRenderedPageBreak/>
         <w:t>Technical Stack:</w:t>
       </w:r>
       <w:r>
@@ -3041,7 +3066,7 @@
         <w:rPr>
           <w:noProof/>
         </w:rPr>
-        <w:pict w14:anchorId="1B2FAF5D">
+        <w:pict w14:anchorId="24377C0F">
           <v:rect id="_x0000_i1031" alt="" style="width:451.3pt;height:.05pt;mso-width-percent:0;mso-height-percent:0;mso-width-percent:0;mso-height-percent:0" o:hralign="center" o:hrstd="t" o:hr="t" fillcolor="#a0a0a0" stroked="f"/>
         </w:pict>
       </w:r>
@@ -3066,7 +3091,6 @@
           <w:sz w:val="34"/>
           <w:szCs w:val="34"/>
         </w:rPr>
-        <w:lastRenderedPageBreak/>
         <w:t>4. Non-Functional Requirements</w:t>
       </w:r>
     </w:p>
@@ -3451,7 +3475,7 @@
         <w:rPr>
           <w:noProof/>
         </w:rPr>
-        <w:pict w14:anchorId="36FA26CE">
+        <w:pict w14:anchorId="1D207310">
           <v:rect id="_x0000_i1030" alt="" style="width:451.3pt;height:.05pt;mso-width-percent:0;mso-height-percent:0;mso-width-percent:0;mso-height-percent:0" o:hralign="center" o:hrstd="t" o:hr="t" fillcolor="#a0a0a0" stroked="f"/>
         </w:pict>
       </w:r>
@@ -3596,6 +3620,7 @@
         <w:rPr>
           <w:b/>
         </w:rPr>
+        <w:lastRenderedPageBreak/>
         <w:t>Artifact Store:</w:t>
       </w:r>
       <w:r>
@@ -3610,7 +3635,7 @@
         <w:rPr>
           <w:noProof/>
         </w:rPr>
-        <w:pict w14:anchorId="12ABF3C1">
+        <w:pict w14:anchorId="5307F88B">
           <v:rect id="_x0000_i1029" alt="" style="width:451.3pt;height:.05pt;mso-width-percent:0;mso-height-percent:0;mso-width-percent:0;mso-height-percent:0" o:hralign="center" o:hrstd="t" o:hr="t" fillcolor="#a0a0a0" stroked="f"/>
         </w:pict>
       </w:r>
@@ -3635,7 +3660,6 @@
           <w:sz w:val="46"/>
           <w:szCs w:val="46"/>
         </w:rPr>
-        <w:lastRenderedPageBreak/>
         <w:t>Technical Roadmap (2-Month Plan)</w:t>
       </w:r>
     </w:p>
@@ -4284,7 +4308,7 @@
         <w:rPr>
           <w:noProof/>
         </w:rPr>
-        <w:pict w14:anchorId="524B543F">
+        <w:pict w14:anchorId="6CD99F17">
           <v:rect id="_x0000_i1028" alt="" style="width:451.3pt;height:.05pt;mso-width-percent:0;mso-height-percent:0;mso-width-percent:0;mso-height-percent:0" o:hralign="center" o:hrstd="t" o:hr="t" fillcolor="#a0a0a0" stroked="f"/>
         </w:pict>
       </w:r>
@@ -4311,6 +4335,7 @@
           <w:sz w:val="26"/>
           <w:szCs w:val="26"/>
         </w:rPr>
+        <w:lastRenderedPageBreak/>
         <w:t>📅 Phase 3: Integration and Optimization (Dec 1–21)</w:t>
       </w:r>
     </w:p>
@@ -4417,7 +4442,6 @@
           </w:tcPr>
           <w:p>
             <w:r>
-              <w:lastRenderedPageBreak/>
               <w:t>Dec 1–7</w:t>
             </w:r>
           </w:p>
@@ -4570,7 +4594,7 @@
         <w:rPr>
           <w:noProof/>
         </w:rPr>
-        <w:pict w14:anchorId="4BAD31C7">
+        <w:pict w14:anchorId="26B02B8F">
           <v:rect id="_x0000_i1027" alt="" style="width:451.3pt;height:.05pt;mso-width-percent:0;mso-height-percent:0;mso-width-percent:0;mso-height-percent:0" o:hralign="center" o:hrstd="t" o:hr="t" fillcolor="#a0a0a0" stroked="f"/>
         </w:pict>
       </w:r>
@@ -4684,7 +4708,7 @@
         <w:rPr>
           <w:noProof/>
         </w:rPr>
-        <w:pict w14:anchorId="4484128B">
+        <w:pict w14:anchorId="6D803EBF">
           <v:rect id="_x0000_i1026" alt="" style="width:451.3pt;height:.05pt;mso-width-percent:0;mso-height-percent:0;mso-width-percent:0;mso-height-percent:0" o:hralign="center" o:hrstd="t" o:hr="t" fillcolor="#a0a0a0" stroked="f"/>
         </w:pict>
       </w:r>
@@ -4815,6 +4839,7 @@
           </w:tcPr>
           <w:p>
             <w:r>
+              <w:lastRenderedPageBreak/>
               <w:t>Compute bottlenecks during RL or fine-tuning</w:t>
             </w:r>
           </w:p>
@@ -4913,7 +4938,6 @@
           </w:tcPr>
           <w:p>
             <w:r>
-              <w:lastRenderedPageBreak/>
               <w:t>Accuracy loss during quantization</w:t>
             </w:r>
           </w:p>
@@ -5045,7 +5069,7 @@
         <w:rPr>
           <w:noProof/>
         </w:rPr>
-        <w:pict w14:anchorId="2C955788">
+        <w:pict w14:anchorId="1C34657C">
           <v:rect id="_x0000_i1025" alt="" style="width:451.3pt;height:.05pt;mso-width-percent:0;mso-height-percent:0;mso-width-percent:0;mso-height-percent:0" o:hralign="center" o:hrstd="t" o:hr="t" fillcolor="#a0a0a0" stroked="f"/>
         </w:pict>
       </w:r>
@@ -5127,18 +5151,48 @@
       <w:r>
         <w:t>Framework extensible to any domain (medical, enterprise agents).</w:t>
       </w:r>
+    </w:p>
+    <w:p>
+      <w:pPr>
+        <w:spacing w:after="240"/>
+      </w:pPr>
+    </w:p>
+    <w:p>
+      <w:pPr>
+        <w:spacing w:after="240"/>
+      </w:pPr>
+      <w:r>
+        <w:rPr>
+          <w:highlight w:val="yellow"/>
+        </w:rPr>
+        <w:t xml:space="preserve">Basic Project Setup: </w:t>
+      </w:r>
+      <w:hyperlink r:id="rId7" w:history="1">
+        <w:r>
+          <w:rPr>
+            <w:rStyle w:val="Hyperlink"/>
+            <w:highlight w:val="yellow"/>
+          </w:rPr>
+          <w:t>https://github.com/iuq7/proj_self_evol_ai</w:t>
+        </w:r>
+      </w:hyperlink>
+    </w:p>
+    <w:p>
+      <w:pPr>
+        <w:spacing w:after="240"/>
+      </w:pPr>
       <w:r>
         <w:br/>
       </w:r>
     </w:p>
     <w:p/>
     <w:sectPr>
-      <w:headerReference w:type="even" r:id="rId7"/>
-      <w:headerReference w:type="default" r:id="rId8"/>
-      <w:footerReference w:type="even" r:id="rId9"/>
-      <w:footerReference w:type="default" r:id="rId10"/>
-      <w:headerReference w:type="first" r:id="rId11"/>
-      <w:footerReference w:type="first" r:id="rId12"/>
+      <w:headerReference w:type="even" r:id="rId8"/>
+      <w:headerReference w:type="default" r:id="rId9"/>
+      <w:footerReference w:type="even" r:id="rId10"/>
+      <w:footerReference w:type="default" r:id="rId11"/>
+      <w:headerReference w:type="first" r:id="rId12"/>
+      <w:footerReference w:type="first" r:id="rId13"/>
       <w:pgSz w:w="12240" w:h="15840"/>
       <w:pgMar w:top="1440" w:right="1440" w:bottom="1440" w:left="1440" w:header="720" w:footer="720" w:gutter="0"/>
       <w:pgNumType w:start="1"/>
@@ -6647,6 +6701,29 @@
     <w:uiPriority w:val="99"/>
     <w:rsid w:val="00F82F51"/>
   </w:style>
+  <w:style w:type="character" w:styleId="Hyperlink">
+    <w:name w:val="Hyperlink"/>
+    <w:basedOn w:val="DefaultParagraphFont"/>
+    <w:uiPriority w:val="99"/>
+    <w:unhideWhenUsed/>
+    <w:rsid w:val="006008D9"/>
+    <w:rPr>
+      <w:color w:val="0000FF" w:themeColor="hyperlink"/>
+      <w:u w:val="single"/>
+    </w:rPr>
+  </w:style>
+  <w:style w:type="character" w:styleId="UnresolvedMention">
+    <w:name w:val="Unresolved Mention"/>
+    <w:basedOn w:val="DefaultParagraphFont"/>
+    <w:uiPriority w:val="99"/>
+    <w:semiHidden/>
+    <w:unhideWhenUsed/>
+    <w:rsid w:val="006008D9"/>
+    <w:rPr>
+      <w:color w:val="605E5C"/>
+      <w:shd w:val="clear" w:color="auto" w:fill="E1DFDD"/>
+    </w:rPr>
+  </w:style>
 </w:styles>
 </file>
 

</xml_diff>